<commit_message>
Installed Ubuntu and MySQL on to 'xwm-mysql'
Installed Ubuntu and MySQL onto the server 'xwm-mysql'

Created the MySQL database 'tufc' ( for The Ultimate Fitness Companion)

Created the first table 'User'
in the database 'tufc'
</commit_message>
<xml_diff>
--- a/XWM on GitHub.docx
+++ b/XWM on GitHub.docx
@@ -99,7 +99,7 @@
           <w:r>
             <w:fldChar w:fldCharType="separate"/>
           </w:r>
-          <w:hyperlink w:anchor="_Toc112867697" w:history="1">
+          <w:hyperlink w:anchor="_Toc112869399" w:history="1">
             <w:r>
               <w:rPr>
                 <w:rStyle w:val="Hyperlink"/>
@@ -126,7 +126,7 @@
                 <w:noProof/>
                 <w:webHidden/>
               </w:rPr>
-              <w:instrText xml:space="preserve"> PAGEREF _Toc112867697 \h </w:instrText>
+              <w:instrText xml:space="preserve"> PAGEREF _Toc112869399 \h </w:instrText>
             </w:r>
             <w:r>
               <w:rPr>
@@ -215,7 +215,7 @@
       <w:pPr>
         <w:pStyle w:val="Heading1"/>
       </w:pPr>
-      <w:bookmarkStart w:id="0" w:name="_Toc112867697"/>
+      <w:bookmarkStart w:id="0" w:name="_Toc112869399"/>
       <w:r>
         <w:t xml:space="preserve">Create a Git repository for </w:t>
       </w:r>
@@ -981,6 +981,9 @@
         </mc:AlternateContent>
       </w:r>
       <w:r>
+        <w:rPr>
+          <w:noProof/>
+        </w:rPr>
         <w:drawing>
           <wp:inline distT="0" distB="0" distL="0" distR="0" wp14:anchorId="2FF7CDA8" wp14:editId="28045385">
             <wp:extent cx="2833200" cy="2030400"/>
@@ -1160,19 +1163,7 @@
     <w:p/>
     <w:p>
       <w:r>
-        <w:t>C</w:t>
-      </w:r>
-      <w:r>
-        <w:t xml:space="preserve">reate the </w:t>
-      </w:r>
-      <w:r>
-        <w:t xml:space="preserve">following additional </w:t>
-      </w:r>
-      <w:r>
-        <w:t xml:space="preserve">folders </w:t>
-      </w:r>
-      <w:r>
-        <w:t>i</w:t>
+        <w:t>Create the following additional folders i</w:t>
       </w:r>
       <w:r>
         <w:t xml:space="preserve">n </w:t>
@@ -1270,11 +1261,660 @@
       <w:pPr>
         <w:pStyle w:val="NoSpacing"/>
       </w:pPr>
-    </w:p>
-    <w:p>
-      <w:pPr>
-        <w:pStyle w:val="NoSpacing"/>
-      </w:pPr>
+      <w:r>
+        <w:rPr>
+          <w:noProof/>
+        </w:rPr>
+        <mc:AlternateContent>
+          <mc:Choice Requires="wps">
+            <w:drawing>
+              <wp:anchor distT="0" distB="0" distL="114300" distR="114300" simplePos="0" relativeHeight="251666432" behindDoc="0" locked="0" layoutInCell="1" allowOverlap="1" wp14:anchorId="61682E92" wp14:editId="330C4B06">
+                <wp:simplePos x="0" y="0"/>
+                <wp:positionH relativeFrom="column">
+                  <wp:posOffset>76200</wp:posOffset>
+                </wp:positionH>
+                <wp:positionV relativeFrom="paragraph">
+                  <wp:posOffset>1181295</wp:posOffset>
+                </wp:positionV>
+                <wp:extent cx="638908" cy="562708"/>
+                <wp:effectExtent l="0" t="0" r="27940" b="27940"/>
+                <wp:wrapNone/>
+                <wp:docPr id="12" name="Rectangle 12"/>
+                <wp:cNvGraphicFramePr/>
+                <a:graphic xmlns:a="http://schemas.openxmlformats.org/drawingml/2006/main">
+                  <a:graphicData uri="http://schemas.microsoft.com/office/word/2010/wordprocessingShape">
+                    <wps:wsp>
+                      <wps:cNvSpPr/>
+                      <wps:spPr>
+                        <a:xfrm>
+                          <a:off x="0" y="0"/>
+                          <a:ext cx="638908" cy="562708"/>
+                        </a:xfrm>
+                        <a:prstGeom prst="rect">
+                          <a:avLst/>
+                        </a:prstGeom>
+                        <a:noFill/>
+                        <a:ln>
+                          <a:solidFill>
+                            <a:srgbClr val="FF0000"/>
+                          </a:solidFill>
+                        </a:ln>
+                      </wps:spPr>
+                      <wps:style>
+                        <a:lnRef idx="2">
+                          <a:schemeClr val="accent1">
+                            <a:shade val="50000"/>
+                          </a:schemeClr>
+                        </a:lnRef>
+                        <a:fillRef idx="1">
+                          <a:schemeClr val="accent1"/>
+                        </a:fillRef>
+                        <a:effectRef idx="0">
+                          <a:schemeClr val="accent1"/>
+                        </a:effectRef>
+                        <a:fontRef idx="minor">
+                          <a:schemeClr val="lt1"/>
+                        </a:fontRef>
+                      </wps:style>
+                      <wps:bodyPr rot="0" spcFirstLastPara="0" vertOverflow="overflow" horzOverflow="overflow" vert="horz" wrap="square" lIns="91440" tIns="45720" rIns="91440" bIns="45720" numCol="1" spcCol="0" rtlCol="0" fromWordArt="0" anchor="ctr" anchorCtr="0" forceAA="0" compatLnSpc="1">
+                        <a:prstTxWarp prst="textNoShape">
+                          <a:avLst/>
+                        </a:prstTxWarp>
+                        <a:noAutofit/>
+                      </wps:bodyPr>
+                    </wps:wsp>
+                  </a:graphicData>
+                </a:graphic>
+              </wp:anchor>
+            </w:drawing>
+          </mc:Choice>
+          <mc:Fallback>
+            <w:pict>
+              <v:rect w14:anchorId="1845BE01" id="Rectangle 12" o:spid="_x0000_s1026" style="position:absolute;margin-left:6pt;margin-top:93pt;width:50.3pt;height:44.3pt;z-index:251666432;visibility:visible;mso-wrap-style:square;mso-wrap-distance-left:9pt;mso-wrap-distance-top:0;mso-wrap-distance-right:9pt;mso-wrap-distance-bottom:0;mso-position-horizontal:absolute;mso-position-horizontal-relative:text;mso-position-vertical:absolute;mso-position-vertical-relative:text;v-text-anchor:middle" o:gfxdata="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" filled="f" strokecolor="red" strokeweight="1pt"/>
+            </w:pict>
+          </mc:Fallback>
+        </mc:AlternateContent>
+      </w:r>
+      <w:r>
+        <w:rPr>
+          <w:noProof/>
+        </w:rPr>
+        <w:drawing>
+          <wp:inline distT="0" distB="0" distL="0" distR="0" wp14:anchorId="326BA1B5" wp14:editId="4416F552">
+            <wp:extent cx="5151600" cy="2646000"/>
+            <wp:effectExtent l="0" t="0" r="0" b="2540"/>
+            <wp:docPr id="8" name="Picture 8"/>
+            <wp:cNvGraphicFramePr>
+              <a:graphicFrameLocks xmlns:a="http://schemas.openxmlformats.org/drawingml/2006/main" noChangeAspect="1"/>
+            </wp:cNvGraphicFramePr>
+            <a:graphic xmlns:a="http://schemas.openxmlformats.org/drawingml/2006/main">
+              <a:graphicData uri="http://schemas.openxmlformats.org/drawingml/2006/picture">
+                <pic:pic xmlns:pic="http://schemas.openxmlformats.org/drawingml/2006/picture">
+                  <pic:nvPicPr>
+                    <pic:cNvPr id="1" name=""/>
+                    <pic:cNvPicPr/>
+                  </pic:nvPicPr>
+                  <pic:blipFill>
+                    <a:blip r:embed="rId11"/>
+                    <a:stretch>
+                      <a:fillRect/>
+                    </a:stretch>
+                  </pic:blipFill>
+                  <pic:spPr>
+                    <a:xfrm>
+                      <a:off x="0" y="0"/>
+                      <a:ext cx="5151600" cy="2646000"/>
+                    </a:xfrm>
+                    <a:prstGeom prst="rect">
+                      <a:avLst/>
+                    </a:prstGeom>
+                  </pic:spPr>
+                </pic:pic>
+              </a:graphicData>
+            </a:graphic>
+          </wp:inline>
+        </w:drawing>
+      </w:r>
+    </w:p>
+    <w:p>
+      <w:pPr>
+        <w:pStyle w:val="NoSpacing"/>
+      </w:pPr>
+    </w:p>
+    <w:p>
+      <w:pPr>
+        <w:pStyle w:val="NoSpacing"/>
+      </w:pPr>
+    </w:p>
+    <w:p>
+      <w:r>
+        <w:br w:type="page"/>
+      </w:r>
+    </w:p>
+    <w:p>
+      <w:pPr>
+        <w:pStyle w:val="Heading2"/>
+      </w:pPr>
+      <w:r>
+        <w:lastRenderedPageBreak/>
+        <w:t>Save changes on GitHub</w:t>
+      </w:r>
+    </w:p>
+    <w:p>
+      <w:pPr>
+        <w:pStyle w:val="NoSpacing"/>
+      </w:pPr>
+      <w:r>
+        <w:t>In GitHub, add a commit summary</w:t>
+      </w:r>
+    </w:p>
+    <w:p>
+      <w:pPr>
+        <w:pStyle w:val="NoSpacing"/>
+      </w:pPr>
+      <w:r>
+        <w:t>t</w:t>
+      </w:r>
+      <w:r>
+        <w:t xml:space="preserve">hen click </w:t>
+      </w:r>
+      <w:r>
+        <w:rPr>
+          <w:rStyle w:val="LocationChar"/>
+        </w:rPr>
+        <w:t>Commit to main</w:t>
+      </w:r>
+    </w:p>
+    <w:p>
+      <w:pPr>
+        <w:pStyle w:val="NoSpacing"/>
+      </w:pPr>
+    </w:p>
+    <w:p>
+      <w:pPr>
+        <w:pStyle w:val="NoSpacing"/>
+      </w:pPr>
+      <w:r>
+        <w:rPr>
+          <w:noProof/>
+        </w:rPr>
+        <mc:AlternateContent>
+          <mc:Choice Requires="wps">
+            <w:drawing>
+              <wp:anchor distT="0" distB="0" distL="114300" distR="114300" simplePos="0" relativeHeight="251668480" behindDoc="0" locked="0" layoutInCell="1" allowOverlap="1" wp14:anchorId="705E7304" wp14:editId="3CAFABA5">
+                <wp:simplePos x="0" y="0"/>
+                <wp:positionH relativeFrom="column">
+                  <wp:posOffset>-46892</wp:posOffset>
+                </wp:positionH>
+                <wp:positionV relativeFrom="paragraph">
+                  <wp:posOffset>1889125</wp:posOffset>
+                </wp:positionV>
+                <wp:extent cx="1125415" cy="902677"/>
+                <wp:effectExtent l="0" t="0" r="17780" b="12065"/>
+                <wp:wrapNone/>
+                <wp:docPr id="14" name="Rectangle 14"/>
+                <wp:cNvGraphicFramePr/>
+                <a:graphic xmlns:a="http://schemas.openxmlformats.org/drawingml/2006/main">
+                  <a:graphicData uri="http://schemas.microsoft.com/office/word/2010/wordprocessingShape">
+                    <wps:wsp>
+                      <wps:cNvSpPr/>
+                      <wps:spPr>
+                        <a:xfrm>
+                          <a:off x="0" y="0"/>
+                          <a:ext cx="1125415" cy="902677"/>
+                        </a:xfrm>
+                        <a:prstGeom prst="rect">
+                          <a:avLst/>
+                        </a:prstGeom>
+                        <a:noFill/>
+                        <a:ln>
+                          <a:solidFill>
+                            <a:srgbClr val="FF0000"/>
+                          </a:solidFill>
+                        </a:ln>
+                      </wps:spPr>
+                      <wps:style>
+                        <a:lnRef idx="2">
+                          <a:schemeClr val="accent1">
+                            <a:shade val="50000"/>
+                          </a:schemeClr>
+                        </a:lnRef>
+                        <a:fillRef idx="1">
+                          <a:schemeClr val="accent1"/>
+                        </a:fillRef>
+                        <a:effectRef idx="0">
+                          <a:schemeClr val="accent1"/>
+                        </a:effectRef>
+                        <a:fontRef idx="minor">
+                          <a:schemeClr val="lt1"/>
+                        </a:fontRef>
+                      </wps:style>
+                      <wps:bodyPr rot="0" spcFirstLastPara="0" vertOverflow="overflow" horzOverflow="overflow" vert="horz" wrap="square" lIns="91440" tIns="45720" rIns="91440" bIns="45720" numCol="1" spcCol="0" rtlCol="0" fromWordArt="0" anchor="ctr" anchorCtr="0" forceAA="0" compatLnSpc="1">
+                        <a:prstTxWarp prst="textNoShape">
+                          <a:avLst/>
+                        </a:prstTxWarp>
+                        <a:noAutofit/>
+                      </wps:bodyPr>
+                    </wps:wsp>
+                  </a:graphicData>
+                </a:graphic>
+                <wp14:sizeRelH relativeFrom="margin">
+                  <wp14:pctWidth>0</wp14:pctWidth>
+                </wp14:sizeRelH>
+                <wp14:sizeRelV relativeFrom="margin">
+                  <wp14:pctHeight>0</wp14:pctHeight>
+                </wp14:sizeRelV>
+              </wp:anchor>
+            </w:drawing>
+          </mc:Choice>
+          <mc:Fallback>
+            <w:pict>
+              <v:rect w14:anchorId="0618C24F" id="Rectangle 14" o:spid="_x0000_s1026" style="position:absolute;margin-left:-3.7pt;margin-top:148.75pt;width:88.6pt;height:71.1pt;z-index:251668480;visibility:visible;mso-wrap-style:square;mso-width-percent:0;mso-height-percent:0;mso-wrap-distance-left:9pt;mso-wrap-distance-top:0;mso-wrap-distance-right:9pt;mso-wrap-distance-bottom:0;mso-position-horizontal:absolute;mso-position-horizontal-relative:text;mso-position-vertical:absolute;mso-position-vertical-relative:text;mso-width-percent:0;mso-height-percent:0;mso-width-relative:margin;mso-height-relative:margin;v-text-anchor:middle" o:gfxdata="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" filled="f" strokecolor="red" strokeweight="1pt"/>
+            </w:pict>
+          </mc:Fallback>
+        </mc:AlternateContent>
+      </w:r>
+      <w:r>
+        <w:rPr>
+          <w:noProof/>
+        </w:rPr>
+        <w:drawing>
+          <wp:inline distT="0" distB="0" distL="0" distR="0" wp14:anchorId="2738BAB4" wp14:editId="779551F1">
+            <wp:extent cx="4078800" cy="2736000"/>
+            <wp:effectExtent l="0" t="0" r="0" b="7620"/>
+            <wp:docPr id="16" name="Picture 16"/>
+            <wp:cNvGraphicFramePr>
+              <a:graphicFrameLocks xmlns:a="http://schemas.openxmlformats.org/drawingml/2006/main" noChangeAspect="1"/>
+            </wp:cNvGraphicFramePr>
+            <a:graphic xmlns:a="http://schemas.openxmlformats.org/drawingml/2006/main">
+              <a:graphicData uri="http://schemas.openxmlformats.org/drawingml/2006/picture">
+                <pic:pic xmlns:pic="http://schemas.openxmlformats.org/drawingml/2006/picture">
+                  <pic:nvPicPr>
+                    <pic:cNvPr id="1" name=""/>
+                    <pic:cNvPicPr/>
+                  </pic:nvPicPr>
+                  <pic:blipFill>
+                    <a:blip r:embed="rId12"/>
+                    <a:stretch>
+                      <a:fillRect/>
+                    </a:stretch>
+                  </pic:blipFill>
+                  <pic:spPr>
+                    <a:xfrm>
+                      <a:off x="0" y="0"/>
+                      <a:ext cx="4078800" cy="2736000"/>
+                    </a:xfrm>
+                    <a:prstGeom prst="rect">
+                      <a:avLst/>
+                    </a:prstGeom>
+                  </pic:spPr>
+                </pic:pic>
+              </a:graphicData>
+            </a:graphic>
+          </wp:inline>
+        </w:drawing>
+      </w:r>
+    </w:p>
+    <w:p>
+      <w:pPr>
+        <w:pStyle w:val="NoSpacing"/>
+      </w:pPr>
+    </w:p>
+    <w:p>
+      <w:pPr>
+        <w:pStyle w:val="NoSpacing"/>
+      </w:pPr>
+    </w:p>
+    <w:p>
+      <w:pPr>
+        <w:pStyle w:val="NoSpacing"/>
+      </w:pPr>
+      <w:r>
+        <w:t>Push the changes to the remote repository</w:t>
+      </w:r>
+    </w:p>
+    <w:p>
+      <w:pPr>
+        <w:pStyle w:val="NoSpacing"/>
+      </w:pPr>
+      <w:r>
+        <w:t xml:space="preserve">by clicking </w:t>
+      </w:r>
+      <w:r>
+        <w:rPr>
+          <w:rStyle w:val="LocationChar"/>
+        </w:rPr>
+        <w:t>Push origin</w:t>
+      </w:r>
+    </w:p>
+    <w:p>
+      <w:pPr>
+        <w:pStyle w:val="NoSpacing"/>
+      </w:pPr>
+    </w:p>
+    <w:p>
+      <w:pPr>
+        <w:pStyle w:val="NoSpacing"/>
+      </w:pPr>
+      <w:r>
+        <w:rPr>
+          <w:noProof/>
+        </w:rPr>
+        <mc:AlternateContent>
+          <mc:Choice Requires="wps">
+            <w:drawing>
+              <wp:anchor distT="0" distB="0" distL="114300" distR="114300" simplePos="0" relativeHeight="251670528" behindDoc="0" locked="0" layoutInCell="1" allowOverlap="1" wp14:anchorId="2E47A32D" wp14:editId="6629BE16">
+                <wp:simplePos x="0" y="0"/>
+                <wp:positionH relativeFrom="column">
+                  <wp:posOffset>3341077</wp:posOffset>
+                </wp:positionH>
+                <wp:positionV relativeFrom="paragraph">
+                  <wp:posOffset>1073492</wp:posOffset>
+                </wp:positionV>
+                <wp:extent cx="416169" cy="193431"/>
+                <wp:effectExtent l="0" t="0" r="22225" b="16510"/>
+                <wp:wrapNone/>
+                <wp:docPr id="18" name="Rectangle 18"/>
+                <wp:cNvGraphicFramePr/>
+                <a:graphic xmlns:a="http://schemas.openxmlformats.org/drawingml/2006/main">
+                  <a:graphicData uri="http://schemas.microsoft.com/office/word/2010/wordprocessingShape">
+                    <wps:wsp>
+                      <wps:cNvSpPr/>
+                      <wps:spPr>
+                        <a:xfrm>
+                          <a:off x="0" y="0"/>
+                          <a:ext cx="416169" cy="193431"/>
+                        </a:xfrm>
+                        <a:prstGeom prst="rect">
+                          <a:avLst/>
+                        </a:prstGeom>
+                        <a:noFill/>
+                        <a:ln>
+                          <a:solidFill>
+                            <a:srgbClr val="FF0000"/>
+                          </a:solidFill>
+                        </a:ln>
+                      </wps:spPr>
+                      <wps:style>
+                        <a:lnRef idx="2">
+                          <a:schemeClr val="accent1">
+                            <a:shade val="50000"/>
+                          </a:schemeClr>
+                        </a:lnRef>
+                        <a:fillRef idx="1">
+                          <a:schemeClr val="accent1"/>
+                        </a:fillRef>
+                        <a:effectRef idx="0">
+                          <a:schemeClr val="accent1"/>
+                        </a:effectRef>
+                        <a:fontRef idx="minor">
+                          <a:schemeClr val="lt1"/>
+                        </a:fontRef>
+                      </wps:style>
+                      <wps:bodyPr rot="0" spcFirstLastPara="0" vertOverflow="overflow" horzOverflow="overflow" vert="horz" wrap="square" lIns="91440" tIns="45720" rIns="91440" bIns="45720" numCol="1" spcCol="0" rtlCol="0" fromWordArt="0" anchor="ctr" anchorCtr="0" forceAA="0" compatLnSpc="1">
+                        <a:prstTxWarp prst="textNoShape">
+                          <a:avLst/>
+                        </a:prstTxWarp>
+                        <a:noAutofit/>
+                      </wps:bodyPr>
+                    </wps:wsp>
+                  </a:graphicData>
+                </a:graphic>
+                <wp14:sizeRelH relativeFrom="margin">
+                  <wp14:pctWidth>0</wp14:pctWidth>
+                </wp14:sizeRelH>
+                <wp14:sizeRelV relativeFrom="margin">
+                  <wp14:pctHeight>0</wp14:pctHeight>
+                </wp14:sizeRelV>
+              </wp:anchor>
+            </w:drawing>
+          </mc:Choice>
+          <mc:Fallback>
+            <w:pict>
+              <v:rect w14:anchorId="665FBF7F" id="Rectangle 18" o:spid="_x0000_s1026" style="position:absolute;margin-left:263.1pt;margin-top:84.55pt;width:32.75pt;height:15.25pt;z-index:251670528;visibility:visible;mso-wrap-style:square;mso-width-percent:0;mso-height-percent:0;mso-wrap-distance-left:9pt;mso-wrap-distance-top:0;mso-wrap-distance-right:9pt;mso-wrap-distance-bottom:0;mso-position-horizontal:absolute;mso-position-horizontal-relative:text;mso-position-vertical:absolute;mso-position-vertical-relative:text;mso-width-percent:0;mso-height-percent:0;mso-width-relative:margin;mso-height-relative:margin;v-text-anchor:middle" o:gfxdata="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" filled="f" strokecolor="red" strokeweight="1pt"/>
+            </w:pict>
+          </mc:Fallback>
+        </mc:AlternateContent>
+      </w:r>
+      <w:r>
+        <w:rPr>
+          <w:noProof/>
+        </w:rPr>
+        <w:drawing>
+          <wp:inline distT="0" distB="0" distL="0" distR="0" wp14:anchorId="1976C364" wp14:editId="3E7486D5">
+            <wp:extent cx="4078800" cy="2736000"/>
+            <wp:effectExtent l="0" t="0" r="0" b="7620"/>
+            <wp:docPr id="17" name="Picture 17"/>
+            <wp:cNvGraphicFramePr>
+              <a:graphicFrameLocks xmlns:a="http://schemas.openxmlformats.org/drawingml/2006/main" noChangeAspect="1"/>
+            </wp:cNvGraphicFramePr>
+            <a:graphic xmlns:a="http://schemas.openxmlformats.org/drawingml/2006/main">
+              <a:graphicData uri="http://schemas.openxmlformats.org/drawingml/2006/picture">
+                <pic:pic xmlns:pic="http://schemas.openxmlformats.org/drawingml/2006/picture">
+                  <pic:nvPicPr>
+                    <pic:cNvPr id="1" name=""/>
+                    <pic:cNvPicPr/>
+                  </pic:nvPicPr>
+                  <pic:blipFill>
+                    <a:blip r:embed="rId13"/>
+                    <a:stretch>
+                      <a:fillRect/>
+                    </a:stretch>
+                  </pic:blipFill>
+                  <pic:spPr>
+                    <a:xfrm>
+                      <a:off x="0" y="0"/>
+                      <a:ext cx="4078800" cy="2736000"/>
+                    </a:xfrm>
+                    <a:prstGeom prst="rect">
+                      <a:avLst/>
+                    </a:prstGeom>
+                  </pic:spPr>
+                </pic:pic>
+              </a:graphicData>
+            </a:graphic>
+          </wp:inline>
+        </w:drawing>
+      </w:r>
+    </w:p>
+    <w:p>
+      <w:pPr>
+        <w:pStyle w:val="NoSpacing"/>
+      </w:pPr>
+    </w:p>
+    <w:p>
+      <w:pPr>
+        <w:pStyle w:val="NoSpacing"/>
+      </w:pPr>
+    </w:p>
+    <w:p>
+      <w:r>
+        <w:br w:type="page"/>
+      </w:r>
+    </w:p>
+    <w:p>
+      <w:pPr>
+        <w:pStyle w:val="Heading2"/>
+      </w:pPr>
+      <w:r>
+        <w:lastRenderedPageBreak/>
+        <w:t>View the project on GitHub</w:t>
+      </w:r>
+    </w:p>
+    <w:p>
+      <w:pPr>
+        <w:pStyle w:val="NoSpacing"/>
+      </w:pPr>
+      <w:r>
+        <w:t xml:space="preserve">Check </w:t>
+      </w:r>
+      <w:r>
+        <w:t xml:space="preserve">the project </w:t>
+      </w:r>
+      <w:r>
+        <w:rPr>
+          <w:rStyle w:val="LocationChar"/>
+        </w:rPr>
+        <w:t>XWM</w:t>
+      </w:r>
+      <w:r>
+        <w:t xml:space="preserve"> </w:t>
+      </w:r>
+    </w:p>
+    <w:p>
+      <w:pPr>
+        <w:pStyle w:val="NoSpacing"/>
+      </w:pPr>
+      <w:r>
+        <w:t>on</w:t>
+      </w:r>
+      <w:r>
+        <w:t xml:space="preserve"> the GitHub repository</w:t>
+      </w:r>
+    </w:p>
+    <w:p>
+      <w:pPr>
+        <w:pStyle w:val="NoSpacing"/>
+      </w:pPr>
+      <w:r>
+        <w:t xml:space="preserve">by clicking </w:t>
+      </w:r>
+      <w:r>
+        <w:rPr>
+          <w:rStyle w:val="LocationChar"/>
+        </w:rPr>
+        <w:t>View on GitHub</w:t>
+      </w:r>
+    </w:p>
+    <w:p>
+      <w:pPr>
+        <w:pStyle w:val="NoSpacing"/>
+      </w:pPr>
+    </w:p>
+    <w:p>
+      <w:pPr>
+        <w:pStyle w:val="NoSpacing"/>
+      </w:pPr>
+      <w:r>
+        <w:rPr>
+          <w:noProof/>
+        </w:rPr>
+        <mc:AlternateContent>
+          <mc:Choice Requires="wps">
+            <w:drawing>
+              <wp:anchor distT="0" distB="0" distL="114300" distR="114300" simplePos="0" relativeHeight="251672576" behindDoc="0" locked="0" layoutInCell="1" allowOverlap="1" wp14:anchorId="27993544" wp14:editId="01B33AE1">
+                <wp:simplePos x="0" y="0"/>
+                <wp:positionH relativeFrom="column">
+                  <wp:posOffset>3253105</wp:posOffset>
+                </wp:positionH>
+                <wp:positionV relativeFrom="paragraph">
+                  <wp:posOffset>1767352</wp:posOffset>
+                </wp:positionV>
+                <wp:extent cx="503848" cy="193431"/>
+                <wp:effectExtent l="0" t="0" r="10795" b="16510"/>
+                <wp:wrapNone/>
+                <wp:docPr id="20" name="Rectangle 20"/>
+                <wp:cNvGraphicFramePr/>
+                <a:graphic xmlns:a="http://schemas.openxmlformats.org/drawingml/2006/main">
+                  <a:graphicData uri="http://schemas.microsoft.com/office/word/2010/wordprocessingShape">
+                    <wps:wsp>
+                      <wps:cNvSpPr/>
+                      <wps:spPr>
+                        <a:xfrm>
+                          <a:off x="0" y="0"/>
+                          <a:ext cx="503848" cy="193431"/>
+                        </a:xfrm>
+                        <a:prstGeom prst="rect">
+                          <a:avLst/>
+                        </a:prstGeom>
+                        <a:noFill/>
+                        <a:ln>
+                          <a:solidFill>
+                            <a:srgbClr val="FF0000"/>
+                          </a:solidFill>
+                        </a:ln>
+                      </wps:spPr>
+                      <wps:style>
+                        <a:lnRef idx="2">
+                          <a:schemeClr val="accent1">
+                            <a:shade val="50000"/>
+                          </a:schemeClr>
+                        </a:lnRef>
+                        <a:fillRef idx="1">
+                          <a:schemeClr val="accent1"/>
+                        </a:fillRef>
+                        <a:effectRef idx="0">
+                          <a:schemeClr val="accent1"/>
+                        </a:effectRef>
+                        <a:fontRef idx="minor">
+                          <a:schemeClr val="lt1"/>
+                        </a:fontRef>
+                      </wps:style>
+                      <wps:bodyPr rot="0" spcFirstLastPara="0" vertOverflow="overflow" horzOverflow="overflow" vert="horz" wrap="square" lIns="91440" tIns="45720" rIns="91440" bIns="45720" numCol="1" spcCol="0" rtlCol="0" fromWordArt="0" anchor="ctr" anchorCtr="0" forceAA="0" compatLnSpc="1">
+                        <a:prstTxWarp prst="textNoShape">
+                          <a:avLst/>
+                        </a:prstTxWarp>
+                        <a:noAutofit/>
+                      </wps:bodyPr>
+                    </wps:wsp>
+                  </a:graphicData>
+                </a:graphic>
+                <wp14:sizeRelH relativeFrom="margin">
+                  <wp14:pctWidth>0</wp14:pctWidth>
+                </wp14:sizeRelH>
+                <wp14:sizeRelV relativeFrom="margin">
+                  <wp14:pctHeight>0</wp14:pctHeight>
+                </wp14:sizeRelV>
+              </wp:anchor>
+            </w:drawing>
+          </mc:Choice>
+          <mc:Fallback>
+            <w:pict>
+              <v:rect w14:anchorId="7AF37630" id="Rectangle 20" o:spid="_x0000_s1026" style="position:absolute;margin-left:256.15pt;margin-top:139.15pt;width:39.65pt;height:15.25pt;z-index:251672576;visibility:visible;mso-wrap-style:square;mso-width-percent:0;mso-height-percent:0;mso-wrap-distance-left:9pt;mso-wrap-distance-top:0;mso-wrap-distance-right:9pt;mso-wrap-distance-bottom:0;mso-position-horizontal:absolute;mso-position-horizontal-relative:text;mso-position-vertical:absolute;mso-position-vertical-relative:text;mso-width-percent:0;mso-height-percent:0;mso-width-relative:margin;mso-height-relative:margin;v-text-anchor:middle" o:gfxdata="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" filled="f" strokecolor="red" strokeweight="1pt"/>
+            </w:pict>
+          </mc:Fallback>
+        </mc:AlternateContent>
+      </w:r>
+      <w:r>
+        <w:rPr>
+          <w:noProof/>
+        </w:rPr>
+        <w:drawing>
+          <wp:inline distT="0" distB="0" distL="0" distR="0" wp14:anchorId="571E175E" wp14:editId="7DDDC8BA">
+            <wp:extent cx="4086000" cy="2739600"/>
+            <wp:effectExtent l="0" t="0" r="0" b="3810"/>
+            <wp:docPr id="19" name="Picture 19"/>
+            <wp:cNvGraphicFramePr>
+              <a:graphicFrameLocks xmlns:a="http://schemas.openxmlformats.org/drawingml/2006/main" noChangeAspect="1"/>
+            </wp:cNvGraphicFramePr>
+            <a:graphic xmlns:a="http://schemas.openxmlformats.org/drawingml/2006/main">
+              <a:graphicData uri="http://schemas.openxmlformats.org/drawingml/2006/picture">
+                <pic:pic xmlns:pic="http://schemas.openxmlformats.org/drawingml/2006/picture">
+                  <pic:nvPicPr>
+                    <pic:cNvPr id="1" name=""/>
+                    <pic:cNvPicPr/>
+                  </pic:nvPicPr>
+                  <pic:blipFill>
+                    <a:blip r:embed="rId14"/>
+                    <a:stretch>
+                      <a:fillRect/>
+                    </a:stretch>
+                  </pic:blipFill>
+                  <pic:spPr>
+                    <a:xfrm>
+                      <a:off x="0" y="0"/>
+                      <a:ext cx="4086000" cy="2739600"/>
+                    </a:xfrm>
+                    <a:prstGeom prst="rect">
+                      <a:avLst/>
+                    </a:prstGeom>
+                  </pic:spPr>
+                </pic:pic>
+              </a:graphicData>
+            </a:graphic>
+          </wp:inline>
+        </w:drawing>
+      </w:r>
     </w:p>
     <w:sectPr>
       <w:pgSz w:w="16838" w:h="23811" w:code="8"/>
@@ -1827,9 +2467,32 @@
       <w:szCs w:val="32"/>
     </w:rPr>
   </w:style>
+  <w:style w:type="paragraph" w:styleId="Heading2">
+    <w:name w:val="heading 2"/>
+    <w:basedOn w:val="Normal"/>
+    <w:next w:val="Normal"/>
+    <w:link w:val="Heading2Char"/>
+    <w:uiPriority w:val="9"/>
+    <w:unhideWhenUsed/>
+    <w:qFormat/>
+    <w:rsid w:val="009F3311"/>
+    <w:pPr>
+      <w:keepNext/>
+      <w:keepLines/>
+      <w:spacing w:before="40" w:after="0"/>
+      <w:outlineLvl w:val="1"/>
+    </w:pPr>
+    <w:rPr>
+      <w:rFonts w:asciiTheme="majorHAnsi" w:eastAsiaTheme="majorEastAsia" w:hAnsiTheme="majorHAnsi" w:cstheme="majorBidi"/>
+      <w:color w:val="2F5496" w:themeColor="accent1" w:themeShade="BF"/>
+      <w:sz w:val="26"/>
+      <w:szCs w:val="26"/>
+    </w:rPr>
+  </w:style>
   <w:style w:type="character" w:default="1" w:styleId="DefaultParagraphFont">
     <w:name w:val="Default Paragraph Font"/>
     <w:uiPriority w:val="1"/>
+    <w:semiHidden/>
     <w:unhideWhenUsed/>
   </w:style>
   <w:style w:type="table" w:default="1" w:styleId="TableNormal">
@@ -1978,6 +2641,19 @@
     <w:rPr>
       <w:color w:val="0563C1" w:themeColor="hyperlink"/>
       <w:u w:val="single"/>
+    </w:rPr>
+  </w:style>
+  <w:style w:type="character" w:customStyle="1" w:styleId="Heading2Char">
+    <w:name w:val="Heading 2 Char"/>
+    <w:basedOn w:val="DefaultParagraphFont"/>
+    <w:link w:val="Heading2"/>
+    <w:uiPriority w:val="9"/>
+    <w:rsid w:val="009F3311"/>
+    <w:rPr>
+      <w:rFonts w:asciiTheme="majorHAnsi" w:eastAsiaTheme="majorEastAsia" w:hAnsiTheme="majorHAnsi" w:cstheme="majorBidi"/>
+      <w:color w:val="2F5496" w:themeColor="accent1" w:themeShade="BF"/>
+      <w:sz w:val="26"/>
+      <w:szCs w:val="26"/>
     </w:rPr>
   </w:style>
 </w:styles>

</xml_diff>

<commit_message>
Add 'S' (from SOILD) changes to GitHub
</commit_message>
<xml_diff>
--- a/XWM on GitHub.docx
+++ b/XWM on GitHub.docx
@@ -99,7 +99,7 @@
           <w:r>
             <w:fldChar w:fldCharType="separate"/>
           </w:r>
-          <w:hyperlink w:anchor="_Toc112869399" w:history="1">
+          <w:hyperlink w:anchor="_Toc116477002" w:history="1">
             <w:r>
               <w:rPr>
                 <w:rStyle w:val="Hyperlink"/>
@@ -126,7 +126,7 @@
                 <w:noProof/>
                 <w:webHidden/>
               </w:rPr>
-              <w:instrText xml:space="preserve"> PAGEREF _Toc112869399 \h </w:instrText>
+              <w:instrText xml:space="preserve"> PAGEREF _Toc116477002 \h </w:instrText>
             </w:r>
             <w:r>
               <w:rPr>
@@ -158,6 +158,146 @@
           </w:hyperlink>
         </w:p>
         <w:p>
+          <w:pPr>
+            <w:pStyle w:val="TOC2"/>
+            <w:tabs>
+              <w:tab w:val="right" w:leader="dot" w:pos="9016"/>
+            </w:tabs>
+            <w:rPr>
+              <w:rFonts w:eastAsiaTheme="minorEastAsia"/>
+              <w:noProof/>
+              <w:lang w:eastAsia="en-NZ"/>
+            </w:rPr>
+          </w:pPr>
+          <w:hyperlink w:anchor="_Toc116477003" w:history="1">
+            <w:r>
+              <w:rPr>
+                <w:rStyle w:val="Hyperlink"/>
+                <w:noProof/>
+              </w:rPr>
+              <w:t>Save changes on GitHub</w:t>
+            </w:r>
+            <w:r>
+              <w:rPr>
+                <w:noProof/>
+                <w:webHidden/>
+              </w:rPr>
+              <w:tab/>
+            </w:r>
+            <w:r>
+              <w:rPr>
+                <w:noProof/>
+                <w:webHidden/>
+              </w:rPr>
+              <w:fldChar w:fldCharType="begin"/>
+            </w:r>
+            <w:r>
+              <w:rPr>
+                <w:noProof/>
+                <w:webHidden/>
+              </w:rPr>
+              <w:instrText xml:space="preserve"> PAGEREF _Toc116477003 \h </w:instrText>
+            </w:r>
+            <w:r>
+              <w:rPr>
+                <w:noProof/>
+                <w:webHidden/>
+              </w:rPr>
+            </w:r>
+            <w:r>
+              <w:rPr>
+                <w:noProof/>
+                <w:webHidden/>
+              </w:rPr>
+              <w:fldChar w:fldCharType="separate"/>
+            </w:r>
+            <w:r>
+              <w:rPr>
+                <w:noProof/>
+                <w:webHidden/>
+              </w:rPr>
+              <w:t>4</w:t>
+            </w:r>
+            <w:r>
+              <w:rPr>
+                <w:noProof/>
+                <w:webHidden/>
+              </w:rPr>
+              <w:fldChar w:fldCharType="end"/>
+            </w:r>
+          </w:hyperlink>
+        </w:p>
+        <w:p>
+          <w:pPr>
+            <w:pStyle w:val="TOC2"/>
+            <w:tabs>
+              <w:tab w:val="right" w:leader="dot" w:pos="9016"/>
+            </w:tabs>
+            <w:rPr>
+              <w:rFonts w:eastAsiaTheme="minorEastAsia"/>
+              <w:noProof/>
+              <w:lang w:eastAsia="en-NZ"/>
+            </w:rPr>
+          </w:pPr>
+          <w:hyperlink w:anchor="_Toc116477004" w:history="1">
+            <w:r>
+              <w:rPr>
+                <w:rStyle w:val="Hyperlink"/>
+                <w:noProof/>
+              </w:rPr>
+              <w:t>View the project on GitHub</w:t>
+            </w:r>
+            <w:r>
+              <w:rPr>
+                <w:noProof/>
+                <w:webHidden/>
+              </w:rPr>
+              <w:tab/>
+            </w:r>
+            <w:r>
+              <w:rPr>
+                <w:noProof/>
+                <w:webHidden/>
+              </w:rPr>
+              <w:fldChar w:fldCharType="begin"/>
+            </w:r>
+            <w:r>
+              <w:rPr>
+                <w:noProof/>
+                <w:webHidden/>
+              </w:rPr>
+              <w:instrText xml:space="preserve"> PAGEREF _Toc116477004 \h </w:instrText>
+            </w:r>
+            <w:r>
+              <w:rPr>
+                <w:noProof/>
+                <w:webHidden/>
+              </w:rPr>
+            </w:r>
+            <w:r>
+              <w:rPr>
+                <w:noProof/>
+                <w:webHidden/>
+              </w:rPr>
+              <w:fldChar w:fldCharType="separate"/>
+            </w:r>
+            <w:r>
+              <w:rPr>
+                <w:noProof/>
+                <w:webHidden/>
+              </w:rPr>
+              <w:t>5</w:t>
+            </w:r>
+            <w:r>
+              <w:rPr>
+                <w:noProof/>
+                <w:webHidden/>
+              </w:rPr>
+              <w:fldChar w:fldCharType="end"/>
+            </w:r>
+          </w:hyperlink>
+        </w:p>
+        <w:p>
           <w:r>
             <w:rPr>
               <w:b/>
@@ -215,7 +355,7 @@
       <w:pPr>
         <w:pStyle w:val="Heading1"/>
       </w:pPr>
-      <w:bookmarkStart w:id="0" w:name="_Toc112869399"/>
+      <w:bookmarkStart w:id="0" w:name="_Toc116477002"/>
       <w:r>
         <w:t xml:space="preserve">Create a Git repository for </w:t>
       </w:r>
@@ -1395,10 +1535,12 @@
       <w:pPr>
         <w:pStyle w:val="Heading2"/>
       </w:pPr>
+      <w:bookmarkStart w:id="2" w:name="_Toc116477003"/>
       <w:r>
         <w:lastRenderedPageBreak/>
         <w:t>Save changes on GitHub</w:t>
       </w:r>
+      <w:bookmarkEnd w:id="2"/>
     </w:p>
     <w:p>
       <w:pPr>
@@ -1736,10 +1878,12 @@
       <w:pPr>
         <w:pStyle w:val="Heading2"/>
       </w:pPr>
+      <w:bookmarkStart w:id="3" w:name="_Toc116477004"/>
       <w:r>
         <w:lastRenderedPageBreak/>
         <w:t>View the project on GitHub</w:t>
       </w:r>
+      <w:bookmarkEnd w:id="3"/>
     </w:p>
     <w:p>
       <w:pPr>
@@ -2656,6 +2800,19 @@
       <w:szCs w:val="26"/>
     </w:rPr>
   </w:style>
+  <w:style w:type="paragraph" w:styleId="TOC2">
+    <w:name w:val="toc 2"/>
+    <w:basedOn w:val="Normal"/>
+    <w:next w:val="Normal"/>
+    <w:autoRedefine/>
+    <w:uiPriority w:val="39"/>
+    <w:unhideWhenUsed/>
+    <w:rsid w:val="007A338F"/>
+    <w:pPr>
+      <w:spacing w:after="100"/>
+      <w:ind w:left="220"/>
+    </w:pPr>
+  </w:style>
 </w:styles>
 </file>
 

</xml_diff>